<commit_message>
Add heirachal clustering for EDA
</commit_message>
<xml_diff>
--- a/Capstone.docx
+++ b/Capstone.docx
@@ -24,7 +24,7 @@
           <w:sz w:val="24"/>
           <w:szCs w:val="24"/>
         </w:rPr>
-        <w:t>ADVANCED</w:t>
+        <w:t>STATISTICAL</w:t>
       </w:r>
       <w:r>
         <w:rPr>
@@ -40,23 +40,7 @@
           <w:sz w:val="24"/>
           <w:szCs w:val="24"/>
         </w:rPr>
-        <w:t>STATISTICAL</w:t>
-      </w:r>
-      <w:r>
-        <w:rPr>
-          <w:rFonts w:ascii="Times New Roman" w:hAnsi="Times New Roman" w:cs="Times New Roman"/>
-          <w:sz w:val="24"/>
-          <w:szCs w:val="24"/>
-        </w:rPr>
-        <w:t xml:space="preserve"> </w:t>
-      </w:r>
-      <w:r>
-        <w:rPr>
-          <w:rFonts w:ascii="Times New Roman" w:hAnsi="Times New Roman" w:cs="Times New Roman"/>
-          <w:sz w:val="24"/>
-          <w:szCs w:val="24"/>
-        </w:rPr>
-        <w:t>MODELLING</w:t>
+        <w:t>DATA MINING FOR BIG DATA</w:t>
       </w:r>
     </w:p>
     <w:p>
@@ -97,7 +81,7 @@
           <w:sz w:val="24"/>
           <w:szCs w:val="24"/>
         </w:rPr>
-        <w:t xml:space="preserve">statistical model for predicting the onset of </w:t>
+        <w:t>classification</w:t>
       </w:r>
       <w:r>
         <w:rPr>
@@ -107,7 +91,7 @@
           <w:sz w:val="24"/>
           <w:szCs w:val="24"/>
         </w:rPr>
-        <w:t xml:space="preserve">gestational </w:t>
+        <w:t xml:space="preserve"> model for predicting </w:t>
       </w:r>
       <w:r>
         <w:rPr>
@@ -117,7 +101,7 @@
           <w:sz w:val="24"/>
           <w:szCs w:val="24"/>
         </w:rPr>
-        <w:t xml:space="preserve">diabetes </w:t>
+        <w:t>autism in adults</w:t>
       </w:r>
     </w:p>
     <w:p>
@@ -211,31 +195,31 @@
           <w:sz w:val="24"/>
           <w:szCs w:val="24"/>
         </w:rPr>
-        <w:t>The Diabetes data set</w:t>
-      </w:r>
-      <w:r>
-        <w:rPr>
-          <w:rFonts w:ascii="Times New Roman" w:hAnsi="Times New Roman" w:cs="Times New Roman"/>
-          <w:sz w:val="24"/>
-          <w:szCs w:val="24"/>
-        </w:rPr>
-        <w:t xml:space="preserve">, </w:t>
-      </w:r>
-      <w:r>
-        <w:rPr>
-          <w:rFonts w:ascii="Times New Roman" w:hAnsi="Times New Roman" w:cs="Times New Roman"/>
-          <w:sz w:val="24"/>
-          <w:szCs w:val="24"/>
-        </w:rPr>
-        <w:t>originally from the National Institute of Diabetes and Digestive and Kidney Diseases</w:t>
-      </w:r>
-      <w:r>
-        <w:rPr>
-          <w:rFonts w:ascii="Times New Roman" w:hAnsi="Times New Roman" w:cs="Times New Roman"/>
-          <w:sz w:val="24"/>
-          <w:szCs w:val="24"/>
-        </w:rPr>
-        <w:t>, contains several medical predictors and one target variable [</w:t>
+        <w:t xml:space="preserve">The </w:t>
+      </w:r>
+      <w:r>
+        <w:rPr>
+          <w:rFonts w:ascii="Times New Roman" w:hAnsi="Times New Roman" w:cs="Times New Roman"/>
+          <w:sz w:val="24"/>
+          <w:szCs w:val="24"/>
+        </w:rPr>
+        <w:t>Autism Screening Adult Data Set</w:t>
+      </w:r>
+      <w:r>
+        <w:rPr>
+          <w:rFonts w:ascii="Times New Roman" w:hAnsi="Times New Roman" w:cs="Times New Roman"/>
+          <w:sz w:val="24"/>
+          <w:szCs w:val="24"/>
+        </w:rPr>
+        <w:t xml:space="preserve"> </w:t>
+      </w:r>
+      <w:r>
+        <w:rPr>
+          <w:rFonts w:ascii="Times New Roman" w:hAnsi="Times New Roman" w:cs="Times New Roman"/>
+          <w:sz w:val="24"/>
+          <w:szCs w:val="24"/>
+        </w:rPr>
+        <w:t>contains several medical predictors and one target variable [</w:t>
       </w:r>
       <w:r>
         <w:rPr>
@@ -1486,23 +1470,7 @@
           <w:sz w:val="24"/>
           <w:szCs w:val="24"/>
         </w:rPr>
-        <w:t xml:space="preserve">The data set was first checked for missing entries by a </w:t>
-      </w:r>
-      <w:r>
-        <w:rPr>
-          <w:rFonts w:ascii="Times New Roman" w:hAnsi="Times New Roman" w:cs="Times New Roman"/>
-          <w:sz w:val="24"/>
-          <w:szCs w:val="24"/>
-        </w:rPr>
-        <w:t>column-wise</w:t>
-      </w:r>
-      <w:r>
-        <w:rPr>
-          <w:rFonts w:ascii="Times New Roman" w:hAnsi="Times New Roman" w:cs="Times New Roman"/>
-          <w:sz w:val="24"/>
-          <w:szCs w:val="24"/>
-        </w:rPr>
-        <w:t xml:space="preserve"> summation of the number of NA entries. This returned zero for every column</w:t>
+        <w:t>The data set was first checked for missing entries by a column-wise summation of the number of NA entries. This returned zero for every column</w:t>
       </w:r>
       <w:r>
         <w:rPr>
@@ -1876,8 +1844,16 @@
           <w:sz w:val="24"/>
           <w:szCs w:val="24"/>
         </w:rPr>
+        <w:t xml:space="preserve">The original data was a comma separated file with 7,050 observations of 12 variables. After the pre-processing of the data was completed, the remaining data set contained 6,997 rows of 17 </w:t>
+      </w:r>
+      <w:r>
+        <w:rPr>
+          <w:rFonts w:ascii="Times New Roman" w:hAnsi="Times New Roman" w:cs="Times New Roman"/>
+          <w:sz w:val="24"/>
+          <w:szCs w:val="24"/>
+        </w:rPr>
         <w:lastRenderedPageBreak/>
-        <w:t>The original data was a comma separated file with 7,050 observations of 12 variables. After the pre-processing of the data was completed, the remaining data set contained 6,997 rows of 17 variables.</w:t>
+        <w:t>variables.</w:t>
       </w:r>
       <w:r>
         <w:rPr>
@@ -2150,7 +2126,15 @@
           <w:sz w:val="24"/>
           <w:szCs w:val="24"/>
         </w:rPr>
-        <w:t>An investigation into the mean number of engagements received on posts per season was conducted next. Figure 3 shows the relationship between the mean engagements and the season, noting the significant increase in reactions during spring as opposed to those during the remaining season.</w:t>
+        <w:t xml:space="preserve">An investigation into the mean number of engagements received on posts per season was conducted next. Figure 3 shows the relationship between the mean engagements and the season, noting the significant increase in reactions during </w:t>
+      </w:r>
+      <w:r>
+        <w:rPr>
+          <w:rFonts w:ascii="Times New Roman" w:hAnsi="Times New Roman" w:cs="Times New Roman"/>
+          <w:sz w:val="24"/>
+          <w:szCs w:val="24"/>
+        </w:rPr>
+        <w:t>spring as opposed to those during the remaining season.</w:t>
       </w:r>
     </w:p>
     <w:p>

</xml_diff>